<commit_message>
Screen move out Bug fixed
Screen move out Bug fixed
</commit_message>
<xml_diff>
--- a/mail.docx
+++ b/mail.docx
@@ -3,62 +3,541 @@
 <w:document xmlns:wpc="http://schemas.microsoft.com/office/word/2010/wordprocessingCanvas" xmlns:cx="http://schemas.microsoft.com/office/drawing/2014/chartex" xmlns:cx1="http://schemas.microsoft.com/office/drawing/2015/9/8/chartex" xmlns:cx2="http://schemas.microsoft.com/office/drawing/2015/10/21/chartex" xmlns:mc="http://schemas.openxmlformats.org/markup-compatibility/2006" xmlns:o="urn:schemas-microsoft-com:office:office" xmlns:r="http://schemas.openxmlformats.org/officeDocument/2006/relationships" xmlns:m="http://schemas.openxmlformats.org/officeDocument/2006/math" xmlns:v="urn:schemas-microsoft-com:vml" xmlns:wp14="http://schemas.microsoft.com/office/word/2010/wordprocessingDrawing" xmlns:wp="http://schemas.openxmlformats.org/drawingml/2006/wordprocessingDrawing" xmlns:w10="urn:schemas-microsoft-com:office:word" xmlns:w="http://schemas.openxmlformats.org/wordprocessingml/2006/main" xmlns:w14="http://schemas.microsoft.com/office/word/2010/wordml" xmlns:w15="http://schemas.microsoft.com/office/word/2012/wordml" xmlns:w16se="http://schemas.microsoft.com/office/word/2015/wordml/symex" xmlns:wpg="http://schemas.microsoft.com/office/word/2010/wordprocessingGroup" xmlns:wpi="http://schemas.microsoft.com/office/word/2010/wordprocessingInk" xmlns:wne="http://schemas.microsoft.com/office/word/2006/wordml" xmlns:wps="http://schemas.microsoft.com/office/word/2010/wordprocessingShape" mc:Ignorable="w14 w15 w16se wp14">
   <w:body>
     <w:p>
-      <w:r>
-        <w:t xml:space="preserve">Ein Blatt aus sommerlichen Tagen </w:t>
+      <w:pPr>
+        <w:pStyle w:val="stext"/>
+        <w:shd w:val="clear" w:color="auto" w:fill="FFFFFF"/>
+        <w:rPr>
+          <w:rFonts w:ascii="Arial" w:hAnsi="Arial" w:cs="Arial"/>
+          <w:color w:val="000000"/>
+          <w:sz w:val="20"/>
+          <w:szCs w:val="20"/>
+        </w:rPr>
+      </w:pPr>
+      <w:r>
+        <w:rPr>
+          <w:rFonts w:ascii="Arial" w:hAnsi="Arial" w:cs="Arial"/>
+          <w:color w:val="000000"/>
+          <w:sz w:val="20"/>
+          <w:szCs w:val="20"/>
+        </w:rPr>
+        <w:t>Der Morgen drängt sich scheu mir in die Arme,</w:t>
+      </w:r>
+      <w:r>
+        <w:rPr>
+          <w:rFonts w:ascii="Arial" w:hAnsi="Arial" w:cs="Arial"/>
+          <w:color w:val="000000"/>
+          <w:sz w:val="20"/>
+          <w:szCs w:val="20"/>
+        </w:rPr>
+        <w:br/>
+        <w:t>der blasse, den noch fröstelt im Gelände,</w:t>
+      </w:r>
+      <w:r>
+        <w:rPr>
+          <w:rFonts w:ascii="Arial" w:hAnsi="Arial" w:cs="Arial"/>
+          <w:color w:val="000000"/>
+          <w:sz w:val="20"/>
+          <w:szCs w:val="20"/>
+        </w:rPr>
+        <w:br/>
+        <w:t>und schmiegt die kühlen Rücken seiner Hände</w:t>
+      </w:r>
+      <w:r>
+        <w:rPr>
+          <w:rFonts w:ascii="Arial" w:hAnsi="Arial" w:cs="Arial"/>
+          <w:color w:val="000000"/>
+          <w:sz w:val="20"/>
+          <w:szCs w:val="20"/>
+        </w:rPr>
+        <w:br/>
+        <w:t>ans</w:t>
+      </w:r>
+      <w:r>
+        <w:rPr>
+          <w:rStyle w:val="apple-converted-space"/>
+          <w:rFonts w:ascii="Arial" w:hAnsi="Arial" w:cs="Arial"/>
+          <w:color w:val="000000"/>
+        </w:rPr>
+        <w:t> </w:t>
+      </w:r>
+      <w:hyperlink r:id="rId5" w:tooltip="Gedichte Herz" w:history="1">
+        <w:r>
+          <w:rPr>
+            <w:rStyle w:val="Hyperlink"/>
+            <w:rFonts w:ascii="Arial" w:hAnsi="Arial" w:cs="Arial"/>
+            <w:color w:val="000000"/>
+            <w:sz w:val="20"/>
+            <w:szCs w:val="20"/>
+          </w:rPr>
+          <w:t>Herz</w:t>
+        </w:r>
+      </w:hyperlink>
+      <w:r>
+        <w:rPr>
+          <w:rStyle w:val="apple-converted-space"/>
+          <w:rFonts w:ascii="Arial" w:hAnsi="Arial" w:cs="Arial"/>
+          <w:color w:val="000000"/>
+        </w:rPr>
+        <w:t> </w:t>
+      </w:r>
+      <w:r>
+        <w:rPr>
+          <w:rFonts w:ascii="Arial" w:hAnsi="Arial" w:cs="Arial"/>
+          <w:color w:val="000000"/>
+          <w:sz w:val="20"/>
+          <w:szCs w:val="20"/>
+        </w:rPr>
+        <w:t>mir, dass mein</w:t>
+      </w:r>
+      <w:r>
+        <w:rPr>
+          <w:rStyle w:val="apple-converted-space"/>
+          <w:rFonts w:ascii="Arial" w:hAnsi="Arial" w:cs="Arial"/>
+          <w:color w:val="000000"/>
+        </w:rPr>
+        <w:t> </w:t>
+      </w:r>
+      <w:hyperlink r:id="rId6" w:tooltip="Gedichte Blut" w:history="1">
+        <w:r>
+          <w:rPr>
+            <w:rStyle w:val="Hyperlink"/>
+            <w:rFonts w:ascii="Arial" w:hAnsi="Arial" w:cs="Arial"/>
+            <w:color w:val="000000"/>
+            <w:sz w:val="20"/>
+            <w:szCs w:val="20"/>
+          </w:rPr>
+          <w:t>Blut</w:t>
+        </w:r>
+      </w:hyperlink>
+      <w:r>
+        <w:rPr>
+          <w:rStyle w:val="apple-converted-space"/>
+          <w:rFonts w:ascii="Arial" w:hAnsi="Arial" w:cs="Arial"/>
+          <w:color w:val="000000"/>
+        </w:rPr>
+        <w:t> </w:t>
+      </w:r>
+      <w:r>
+        <w:rPr>
+          <w:rFonts w:ascii="Arial" w:hAnsi="Arial" w:cs="Arial"/>
+          <w:color w:val="000000"/>
+          <w:sz w:val="20"/>
+          <w:szCs w:val="20"/>
+        </w:rPr>
+        <w:t>sich sein erbarme.</w:t>
+      </w:r>
+      <w:r>
+        <w:rPr>
+          <w:rFonts w:ascii="Arial" w:hAnsi="Arial" w:cs="Arial"/>
+          <w:color w:val="000000"/>
+          <w:sz w:val="20"/>
+          <w:szCs w:val="20"/>
+        </w:rPr>
+        <w:br/>
+      </w:r>
+      <w:r>
+        <w:rPr>
+          <w:rFonts w:ascii="Arial" w:hAnsi="Arial" w:cs="Arial"/>
+          <w:color w:val="000000"/>
+          <w:sz w:val="20"/>
+          <w:szCs w:val="20"/>
+        </w:rPr>
+        <w:br/>
+        <w:t>Und erst entweicht, dann wiederkehrt das warme</w:t>
+      </w:r>
+      <w:r>
+        <w:rPr>
+          <w:rFonts w:ascii="Arial" w:hAnsi="Arial" w:cs="Arial"/>
+          <w:color w:val="000000"/>
+          <w:sz w:val="20"/>
+          <w:szCs w:val="20"/>
+        </w:rPr>
+        <w:br/>
+        <w:t>und weiht ihm willig die begehrten Brände ...</w:t>
+      </w:r>
+      <w:r>
+        <w:rPr>
+          <w:rFonts w:ascii="Arial" w:hAnsi="Arial" w:cs="Arial"/>
+          <w:color w:val="000000"/>
+          <w:sz w:val="20"/>
+          <w:szCs w:val="20"/>
+        </w:rPr>
+        <w:br/>
+        <w:t>Doch schon erblickt er fahl der</w:t>
+      </w:r>
+      <w:r>
+        <w:rPr>
+          <w:rStyle w:val="apple-converted-space"/>
+          <w:rFonts w:ascii="Arial" w:hAnsi="Arial" w:cs="Arial"/>
+          <w:color w:val="000000"/>
+        </w:rPr>
+        <w:t> </w:t>
+      </w:r>
+      <w:hyperlink r:id="rId7" w:tooltip="Gedichte Kammer" w:history="1">
+        <w:r>
+          <w:rPr>
+            <w:rStyle w:val="Hyperlink"/>
+            <w:rFonts w:ascii="Arial" w:hAnsi="Arial" w:cs="Arial"/>
+            <w:color w:val="000000"/>
+            <w:sz w:val="20"/>
+            <w:szCs w:val="20"/>
+          </w:rPr>
+          <w:t>Kammer</w:t>
+        </w:r>
+      </w:hyperlink>
+      <w:r>
+        <w:rPr>
+          <w:rStyle w:val="apple-converted-space"/>
+          <w:rFonts w:ascii="Arial" w:hAnsi="Arial" w:cs="Arial"/>
+          <w:color w:val="000000"/>
+        </w:rPr>
+        <w:t> </w:t>
+      </w:r>
+      <w:r>
+        <w:rPr>
+          <w:rFonts w:ascii="Arial" w:hAnsi="Arial" w:cs="Arial"/>
+          <w:color w:val="000000"/>
+          <w:sz w:val="20"/>
+          <w:szCs w:val="20"/>
+        </w:rPr>
+        <w:t>Wände -</w:t>
+      </w:r>
+      <w:r>
+        <w:rPr>
+          <w:rFonts w:ascii="Arial" w:hAnsi="Arial" w:cs="Arial"/>
+          <w:color w:val="000000"/>
+          <w:sz w:val="20"/>
+          <w:szCs w:val="20"/>
+        </w:rPr>
+        <w:br/>
+        <w:t>und lässt mich wieder, nach dem kurzen Harme.</w:t>
+      </w:r>
+      <w:r>
+        <w:rPr>
+          <w:rFonts w:ascii="Arial" w:hAnsi="Arial" w:cs="Arial"/>
+          <w:color w:val="000000"/>
+          <w:sz w:val="20"/>
+          <w:szCs w:val="20"/>
+        </w:rPr>
+        <w:br/>
+      </w:r>
+      <w:r>
+        <w:rPr>
+          <w:rFonts w:ascii="Arial" w:hAnsi="Arial" w:cs="Arial"/>
+          <w:color w:val="000000"/>
+          <w:sz w:val="20"/>
+          <w:szCs w:val="20"/>
+        </w:rPr>
+        <w:br/>
+        <w:t>Und siehe da, wer war's, den seine Nöte</w:t>
+      </w:r>
+      <w:r>
+        <w:rPr>
+          <w:rFonts w:ascii="Arial" w:hAnsi="Arial" w:cs="Arial"/>
+          <w:color w:val="000000"/>
+          <w:sz w:val="20"/>
+          <w:szCs w:val="20"/>
+        </w:rPr>
+        <w:br/>
+        <w:t>mir zugetrieben oder sein Gelüst,</w:t>
+      </w:r>
+      <w:r>
+        <w:rPr>
+          <w:rFonts w:ascii="Arial" w:hAnsi="Arial" w:cs="Arial"/>
+          <w:color w:val="000000"/>
+          <w:sz w:val="20"/>
+          <w:szCs w:val="20"/>
+        </w:rPr>
+        <w:br/>
+        <w:t>wer war der</w:t>
+      </w:r>
+      <w:r>
+        <w:rPr>
+          <w:rStyle w:val="apple-converted-space"/>
+          <w:rFonts w:ascii="Arial" w:hAnsi="Arial" w:cs="Arial"/>
+          <w:color w:val="000000"/>
+        </w:rPr>
+        <w:t> </w:t>
+      </w:r>
+      <w:hyperlink r:id="rId8" w:tooltip="Gedichte Knabe" w:history="1">
+        <w:r>
+          <w:rPr>
+            <w:rStyle w:val="Hyperlink"/>
+            <w:rFonts w:ascii="Arial" w:hAnsi="Arial" w:cs="Arial"/>
+            <w:color w:val="000000"/>
+            <w:sz w:val="20"/>
+            <w:szCs w:val="20"/>
+          </w:rPr>
+          <w:t>Knabe</w:t>
+        </w:r>
+      </w:hyperlink>
+      <w:r>
+        <w:rPr>
+          <w:rStyle w:val="apple-converted-space"/>
+          <w:rFonts w:ascii="Arial" w:hAnsi="Arial" w:cs="Arial"/>
+          <w:color w:val="000000"/>
+        </w:rPr>
+        <w:t> </w:t>
+      </w:r>
+      <w:r>
+        <w:rPr>
+          <w:rFonts w:ascii="Arial" w:hAnsi="Arial" w:cs="Arial"/>
+          <w:color w:val="000000"/>
+          <w:sz w:val="20"/>
+          <w:szCs w:val="20"/>
+        </w:rPr>
+        <w:t xml:space="preserve">blass, den ich </w:t>
+      </w:r>
+      <w:proofErr w:type="spellStart"/>
+      <w:r>
+        <w:rPr>
+          <w:rFonts w:ascii="Arial" w:hAnsi="Arial" w:cs="Arial"/>
+          <w:color w:val="000000"/>
+          <w:sz w:val="20"/>
+          <w:szCs w:val="20"/>
+        </w:rPr>
+        <w:t>enthärmte</w:t>
+      </w:r>
+      <w:proofErr w:type="spellEnd"/>
+      <w:r>
+        <w:rPr>
+          <w:rFonts w:ascii="Arial" w:hAnsi="Arial" w:cs="Arial"/>
+          <w:color w:val="000000"/>
+          <w:sz w:val="20"/>
+          <w:szCs w:val="20"/>
+        </w:rPr>
+        <w:t>?</w:t>
+      </w:r>
+      <w:r>
+        <w:rPr>
+          <w:rFonts w:ascii="Arial" w:hAnsi="Arial" w:cs="Arial"/>
+          <w:color w:val="000000"/>
+          <w:sz w:val="20"/>
+          <w:szCs w:val="20"/>
+        </w:rPr>
+        <w:br/>
+      </w:r>
+      <w:r>
+        <w:rPr>
+          <w:rFonts w:ascii="Arial" w:hAnsi="Arial" w:cs="Arial"/>
+          <w:color w:val="000000"/>
+          <w:sz w:val="20"/>
+          <w:szCs w:val="20"/>
+        </w:rPr>
+        <w:br/>
+        <w:t>Es war die hohe</w:t>
+      </w:r>
+      <w:r>
+        <w:rPr>
+          <w:rStyle w:val="apple-converted-space"/>
+          <w:rFonts w:ascii="Arial" w:hAnsi="Arial" w:cs="Arial"/>
+          <w:color w:val="000000"/>
+        </w:rPr>
+        <w:t> </w:t>
+      </w:r>
+      <w:hyperlink r:id="rId9" w:tooltip="Gedichte Jungfrau" w:history="1">
+        <w:r>
+          <w:rPr>
+            <w:rStyle w:val="Hyperlink"/>
+            <w:rFonts w:ascii="Arial" w:hAnsi="Arial" w:cs="Arial"/>
+            <w:color w:val="000000"/>
+            <w:sz w:val="20"/>
+            <w:szCs w:val="20"/>
+          </w:rPr>
+          <w:t>Jungfrau</w:t>
+        </w:r>
+      </w:hyperlink>
+      <w:r>
+        <w:rPr>
+          <w:rStyle w:val="apple-converted-space"/>
+          <w:rFonts w:ascii="Arial" w:hAnsi="Arial" w:cs="Arial"/>
+          <w:color w:val="000000"/>
+        </w:rPr>
+        <w:t> </w:t>
+      </w:r>
+      <w:r>
+        <w:rPr>
+          <w:rFonts w:ascii="Arial" w:hAnsi="Arial" w:cs="Arial"/>
+          <w:color w:val="000000"/>
+          <w:sz w:val="20"/>
+          <w:szCs w:val="20"/>
+        </w:rPr>
+        <w:t>Morgenröte,</w:t>
+      </w:r>
+      <w:r>
+        <w:rPr>
+          <w:rFonts w:ascii="Arial" w:hAnsi="Arial" w:cs="Arial"/>
+          <w:color w:val="000000"/>
+          <w:sz w:val="20"/>
+          <w:szCs w:val="20"/>
+        </w:rPr>
+        <w:br/>
+        <w:t>die sich an mir die jungen Glieder wärmte -</w:t>
+      </w:r>
+      <w:r>
+        <w:rPr>
+          <w:rFonts w:ascii="Arial" w:hAnsi="Arial" w:cs="Arial"/>
+          <w:color w:val="000000"/>
+          <w:sz w:val="20"/>
+          <w:szCs w:val="20"/>
+        </w:rPr>
+        <w:br/>
+        <w:t>und mich nun leuchtend auf die Augen küsst!</w:t>
       </w:r>
     </w:p>
     <w:p>
-      <w:r>
-        <w:t>Ich nahm es so im Wandern mit</w:t>
-      </w:r>
+      <w:pPr>
+        <w:pStyle w:val="sg9"/>
+        <w:shd w:val="clear" w:color="auto" w:fill="FFFFFF"/>
+        <w:rPr>
+          <w:rFonts w:ascii="Verdana" w:hAnsi="Verdana"/>
+          <w:color w:val="000000"/>
+          <w:sz w:val="18"/>
+          <w:szCs w:val="18"/>
+        </w:rPr>
+      </w:pPr>
+      <w:r>
+        <w:rPr>
+          <w:rFonts w:ascii="Verdana" w:hAnsi="Verdana"/>
+          <w:color w:val="000000"/>
+          <w:sz w:val="18"/>
+          <w:szCs w:val="18"/>
+        </w:rPr>
+        <w:t>Christian Morgenstern</w:t>
+      </w:r>
+      <w:r>
+        <w:rPr>
+          <w:rFonts w:ascii="Verdana" w:hAnsi="Verdana"/>
+          <w:color w:val="000000"/>
+          <w:sz w:val="18"/>
+          <w:szCs w:val="18"/>
+        </w:rPr>
+        <w:br/>
+      </w:r>
+      <w:r>
+        <w:rPr>
+          <w:rFonts w:ascii="Verdana" w:hAnsi="Verdana"/>
+          <w:noProof/>
+          <w:color w:val="000000"/>
+          <w:sz w:val="18"/>
+          <w:szCs w:val="18"/>
+        </w:rPr>
+        <w:drawing>
+          <wp:inline distT="0" distB="0" distL="0" distR="0">
+            <wp:extent cx="9525" cy="142875"/>
+            <wp:effectExtent l="0" t="0" r="0" b="0"/>
+            <wp:docPr id="1" name="Grafik 1" descr="http://gedichte.xbib.de/img/fueller.gif"/>
+            <wp:cNvGraphicFramePr>
+              <a:graphicFrameLocks xmlns:a="http://schemas.openxmlformats.org/drawingml/2006/main" noChangeAspect="1"/>
+            </wp:cNvGraphicFramePr>
+            <a:graphic xmlns:a="http://schemas.openxmlformats.org/drawingml/2006/main">
+              <a:graphicData uri="http://schemas.openxmlformats.org/drawingml/2006/picture">
+                <pic:pic xmlns:pic="http://schemas.openxmlformats.org/drawingml/2006/picture">
+                  <pic:nvPicPr>
+                    <pic:cNvPr id="0" name="Picture 1" descr="http://gedichte.xbib.de/img/fueller.gif"/>
+                    <pic:cNvPicPr>
+                      <a:picLocks noChangeAspect="1" noChangeArrowheads="1"/>
+                    </pic:cNvPicPr>
+                  </pic:nvPicPr>
+                  <pic:blipFill>
+                    <a:blip r:embed="rId10">
+                      <a:extLst>
+                        <a:ext uri="{28A0092B-C50C-407E-A947-70E740481C1C}">
+                          <a14:useLocalDpi xmlns:a14="http://schemas.microsoft.com/office/drawing/2010/main" val="0"/>
+                        </a:ext>
+                      </a:extLst>
+                    </a:blip>
+                    <a:srcRect/>
+                    <a:stretch>
+                      <a:fillRect/>
+                    </a:stretch>
+                  </pic:blipFill>
+                  <pic:spPr bwMode="auto">
+                    <a:xfrm>
+                      <a:off x="0" y="0"/>
+                      <a:ext cx="9525" cy="142875"/>
+                    </a:xfrm>
+                    <a:prstGeom prst="rect">
+                      <a:avLst/>
+                    </a:prstGeom>
+                    <a:noFill/>
+                    <a:ln>
+                      <a:noFill/>
+                    </a:ln>
+                  </pic:spPr>
+                </pic:pic>
+              </a:graphicData>
+            </a:graphic>
+          </wp:inline>
+        </w:drawing>
+      </w:r>
+      <w:proofErr w:type="spellStart"/>
+      <w:r>
+        <w:rPr>
+          <w:rFonts w:ascii="Verdana" w:hAnsi="Verdana"/>
+          <w:color w:val="000000"/>
+          <w:sz w:val="18"/>
+          <w:szCs w:val="18"/>
+        </w:rPr>
+        <w:t>Aus</w:t>
+      </w:r>
+      <w:proofErr w:type="spellEnd"/>
+      <w:r>
+        <w:rPr>
+          <w:rFonts w:ascii="Verdana" w:hAnsi="Verdana"/>
+          <w:color w:val="000000"/>
+          <w:sz w:val="18"/>
+          <w:szCs w:val="18"/>
+        </w:rPr>
+        <w:t xml:space="preserve"> der Sammlung</w:t>
+      </w:r>
+      <w:r>
+        <w:rPr>
+          <w:rStyle w:val="apple-converted-space"/>
+          <w:rFonts w:ascii="Verdana" w:hAnsi="Verdana"/>
+          <w:color w:val="000000"/>
+          <w:sz w:val="18"/>
+          <w:szCs w:val="18"/>
+        </w:rPr>
+        <w:t> </w:t>
+      </w:r>
+      <w:hyperlink r:id="rId11" w:history="1">
+        <w:r>
+          <w:rPr>
+            <w:rStyle w:val="Hyperlink"/>
+            <w:rFonts w:ascii="Verdana" w:hAnsi="Verdana"/>
+            <w:color w:val="000000"/>
+            <w:sz w:val="18"/>
+            <w:szCs w:val="18"/>
+          </w:rPr>
+          <w:t>Sonette I</w:t>
+        </w:r>
+      </w:hyperlink>
     </w:p>
-    <w:p>
-      <w:r>
-        <w:t>Auf dass es einst mir bitte sagen</w:t>
-      </w:r>
-    </w:p>
-    <w:p>
-      <w:r>
-        <w:t xml:space="preserve">Wie laut die </w:t>
-      </w:r>
-      <w:proofErr w:type="spellStart"/>
-      <w:r>
-        <w:t>Nachtigal</w:t>
-      </w:r>
-      <w:proofErr w:type="spellEnd"/>
-      <w:r>
-        <w:t xml:space="preserve"> geschlagen,</w:t>
-      </w:r>
-    </w:p>
-    <w:p>
-      <w:r>
-        <w:t xml:space="preserve">Wie der Wald, denn ich durchritt. </w:t>
-      </w:r>
-    </w:p>
-    <w:p/>
-    <w:p/>
-    <w:p/>
-    <w:p/>
-    <w:p/>
-    <w:p/>
-    <w:p/>
-    <w:p/>
-    <w:p/>
-    <w:p/>
-    <w:p/>
-    <w:p/>
-    <w:p/>
-    <w:p/>
-    <w:p/>
-    <w:p/>
-    <w:p/>
-    <w:p/>
-    <w:p/>
-    <w:p/>
     <w:p>
       <w:bookmarkStart w:id="0" w:name="_GoBack"/>
       <w:bookmarkEnd w:id="0"/>
     </w:p>
+    <w:p/>
+    <w:p/>
+    <w:p/>
+    <w:p/>
+    <w:p/>
+    <w:p/>
+    <w:p/>
+    <w:p/>
+    <w:p/>
+    <w:p/>
+    <w:p/>
+    <w:p/>
+    <w:p/>
+    <w:p/>
+    <w:p/>
+    <w:p/>
+    <w:p/>
+    <w:p/>
+    <w:p/>
+    <w:p/>
     <w:sectPr>
       <w:pgSz w:w="11906" w:h="16838"/>
       <w:pgMar w:top="1417" w:right="1417" w:bottom="1134" w:left="1417" w:header="708" w:footer="708" w:gutter="0"/>
@@ -723,6 +1202,28 @@
     <w:basedOn w:val="Absatz-Standardschriftart"/>
     <w:rsid w:val="000B6E28"/>
   </w:style>
+  <w:style w:type="paragraph" w:customStyle="1" w:styleId="stext">
+    <w:name w:val="stext"/>
+    <w:basedOn w:val="Standard"/>
+    <w:rsid w:val="00AF6BF9"/>
+    <w:pPr>
+      <w:spacing w:before="100" w:beforeAutospacing="1" w:after="100" w:afterAutospacing="1"/>
+    </w:pPr>
+    <w:rPr>
+      <w:rFonts w:eastAsia="Times New Roman"/>
+    </w:rPr>
+  </w:style>
+  <w:style w:type="paragraph" w:customStyle="1" w:styleId="sg9">
+    <w:name w:val="sg9"/>
+    <w:basedOn w:val="Standard"/>
+    <w:rsid w:val="00AF6BF9"/>
+    <w:pPr>
+      <w:spacing w:before="100" w:beforeAutospacing="1" w:after="100" w:afterAutospacing="1"/>
+    </w:pPr>
+    <w:rPr>
+      <w:rFonts w:eastAsia="Times New Roman"/>
+    </w:rPr>
+  </w:style>
 </w:styles>
 </file>
 

</xml_diff>